<commit_message>
C# advanced - Lessons 4-5
</commit_message>
<xml_diff>
--- a/C# Advanced - Lesson 3 - Overloading and Properties/Homework.docx
+++ b/C# Advanced - Lesson 3 - Overloading and Properties/Homework.docx
@@ -11,6 +11,8 @@
       </w:pPr>
       <w:bookmarkStart w:id="0" w:name="OLE_LINK14"/>
       <w:bookmarkStart w:id="1" w:name="OLE_LINK15"/>
+      <w:bookmarkStart w:id="2" w:name="OLE_LINK6"/>
+      <w:bookmarkStart w:id="3" w:name="_GoBack"/>
       <w:r>
         <w:rPr>
           <w:rFonts w:cs="Arial"/>
@@ -26,8 +28,8 @@
           <w:rtl/>
         </w:rPr>
       </w:pPr>
-      <w:bookmarkStart w:id="2" w:name="OLE_LINK3"/>
-      <w:bookmarkStart w:id="3" w:name="OLE_LINK4"/>
+      <w:bookmarkStart w:id="4" w:name="OLE_LINK3"/>
+      <w:bookmarkStart w:id="5" w:name="OLE_LINK4"/>
       <w:r>
         <w:rPr>
           <w:rFonts w:cs="Arial"/>
@@ -114,18 +116,18 @@
         </w:rPr>
         <w:t xml:space="preserve">אחד המקבל שתי נקודות </w:t>
       </w:r>
-      <w:bookmarkStart w:id="4" w:name="OLE_LINK1"/>
-      <w:bookmarkStart w:id="5" w:name="OLE_LINK2"/>
-      <w:bookmarkStart w:id="6" w:name="OLE_LINK5"/>
+      <w:bookmarkStart w:id="6" w:name="OLE_LINK1"/>
+      <w:bookmarkStart w:id="7" w:name="OLE_LINK2"/>
+      <w:bookmarkStart w:id="8" w:name="OLE_LINK5"/>
       <w:r>
         <w:rPr>
           <w:rFonts w:cs="Arial"/>
         </w:rPr>
         <w:t>x1, y1, x2, y2</w:t>
       </w:r>
-      <w:bookmarkEnd w:id="4"/>
-      <w:bookmarkEnd w:id="5"/>
       <w:bookmarkEnd w:id="6"/>
+      <w:bookmarkEnd w:id="7"/>
+      <w:bookmarkEnd w:id="8"/>
       <w:r>
         <w:rPr>
           <w:rFonts w:cs="Arial" w:hint="cs"/>
@@ -1275,8 +1277,6 @@
           <w:rtl/>
         </w:rPr>
       </w:pPr>
-      <w:bookmarkStart w:id="7" w:name="_GoBack"/>
-      <w:bookmarkEnd w:id="7"/>
       <w:r>
         <w:rPr>
           <w:rFonts w:cs="Arial"/>
@@ -1298,8 +1298,8 @@
         </w:rPr>
         <w:t>.</w:t>
       </w:r>
-      <w:bookmarkEnd w:id="2"/>
-      <w:bookmarkEnd w:id="3"/>
+      <w:bookmarkEnd w:id="4"/>
+      <w:bookmarkEnd w:id="5"/>
       <w:r>
         <w:rPr>
           <w:rFonts w:cs="Arial" w:hint="cs"/>
@@ -1380,6 +1380,8 @@
     </w:p>
     <w:bookmarkEnd w:id="0"/>
     <w:bookmarkEnd w:id="1"/>
+    <w:bookmarkEnd w:id="2"/>
+    <w:bookmarkEnd w:id="3"/>
     <w:p/>
     <w:sectPr>
       <w:pgSz w:w="11906" w:h="16838"/>

</xml_diff>